<commit_message>
Redacted Vision, Business_Case, Glossary
</commit_message>
<xml_diff>
--- a/RUPDoc/Business_Case.docx
+++ b/RUPDoc/Business_Case.docx
@@ -69,7 +69,28 @@
           <w:szCs w:val="36"/>
           <w:lang w:val="en-US"/>
         </w:rPr>
-        <w:t>Business Case</w:t>
+        <w:t>Business</w:t>
+      </w:r>
+      <w:r>
+        <w:rPr>
+          <w:rFonts w:ascii="Arial" w:hAnsi="Arial" w:cs="Arial"/>
+          <w:b/>
+          <w:bCs/>
+          <w:sz w:val="36"/>
+          <w:szCs w:val="36"/>
+        </w:rPr>
+        <w:t xml:space="preserve"> </w:t>
+      </w:r>
+      <w:r>
+        <w:rPr>
+          <w:rFonts w:ascii="Arial" w:hAnsi="Arial" w:cs="Arial"/>
+          <w:b/>
+          <w:bCs/>
+          <w:sz w:val="36"/>
+          <w:szCs w:val="36"/>
+          <w:lang w:val="en-US"/>
+        </w:rPr>
+        <w:t>Case</w:t>
       </w:r>
     </w:p>
     <w:p>
@@ -87,7 +108,6 @@
       <w:bookmarkStart w:id="2" w:name="_Toc445142500"/>
       <w:bookmarkStart w:id="3" w:name="_Toc445390523"/>
       <w:bookmarkStart w:id="4" w:name="_Toc478620350"/>
-      <w:proofErr w:type="spellStart"/>
       <w:r>
         <w:rPr>
           <w:rFonts w:ascii="Arial" w:hAnsi="Arial" w:cs="Arial"/>
@@ -96,18 +116,7 @@
           <w:szCs w:val="36"/>
           <w:lang w:eastAsia="ru-RU"/>
         </w:rPr>
-        <w:t>Version</w:t>
-      </w:r>
-      <w:proofErr w:type="spellEnd"/>
-      <w:r>
-        <w:rPr>
-          <w:rFonts w:ascii="Arial" w:hAnsi="Arial" w:cs="Arial"/>
-          <w:b/>
-          <w:sz w:val="36"/>
-          <w:szCs w:val="36"/>
-          <w:lang w:eastAsia="ru-RU"/>
-        </w:rPr>
-        <w:t xml:space="preserve"> 1.</w:t>
+        <w:t>Version 1.</w:t>
       </w:r>
       <w:bookmarkEnd w:id="1"/>
       <w:bookmarkEnd w:id="2"/>
@@ -543,7 +552,7 @@
           <w:r>
             <w:fldChar w:fldCharType="separate"/>
           </w:r>
-          <w:hyperlink w:anchor="_Toc478632090" w:history="1">
+          <w:hyperlink w:anchor="_Toc479553761" w:history="1">
             <w:r>
               <w:rPr>
                 <w:rStyle w:val="a6"/>
@@ -570,7 +579,7 @@
                 <w:noProof/>
                 <w:webHidden/>
               </w:rPr>
-              <w:instrText xml:space="preserve"> PAGEREF _Toc478632090 \h </w:instrText>
+              <w:instrText xml:space="preserve"> PAGEREF _Toc479553761 \h </w:instrText>
             </w:r>
             <w:r>
               <w:rPr>
@@ -616,7 +625,7 @@
               <w:lang w:eastAsia="ru-RU"/>
             </w:rPr>
           </w:pPr>
-          <w:hyperlink w:anchor="_Toc478632091" w:history="1">
+          <w:hyperlink w:anchor="_Toc479553762" w:history="1">
             <w:r>
               <w:rPr>
                 <w:rStyle w:val="a6"/>
@@ -643,7 +652,7 @@
                 <w:noProof/>
                 <w:webHidden/>
               </w:rPr>
-              <w:instrText xml:space="preserve"> PAGEREF _Toc478632091 \h </w:instrText>
+              <w:instrText xml:space="preserve"> PAGEREF _Toc479553762 \h </w:instrText>
             </w:r>
             <w:r>
               <w:rPr>
@@ -689,7 +698,7 @@
               <w:lang w:eastAsia="ru-RU"/>
             </w:rPr>
           </w:pPr>
-          <w:hyperlink w:anchor="_Toc478632092" w:history="1">
+          <w:hyperlink w:anchor="_Toc479553763" w:history="1">
             <w:r>
               <w:rPr>
                 <w:rStyle w:val="a6"/>
@@ -716,7 +725,7 @@
                 <w:noProof/>
                 <w:webHidden/>
               </w:rPr>
-              <w:instrText xml:space="preserve"> PAGEREF _Toc478632092 \h </w:instrText>
+              <w:instrText xml:space="preserve"> PAGEREF _Toc479553763 \h </w:instrText>
             </w:r>
             <w:r>
               <w:rPr>
@@ -762,7 +771,7 @@
               <w:lang w:eastAsia="ru-RU"/>
             </w:rPr>
           </w:pPr>
-          <w:hyperlink w:anchor="_Toc478632093" w:history="1">
+          <w:hyperlink w:anchor="_Toc479553764" w:history="1">
             <w:r>
               <w:rPr>
                 <w:rStyle w:val="a6"/>
@@ -789,7 +798,7 @@
                 <w:noProof/>
                 <w:webHidden/>
               </w:rPr>
-              <w:instrText xml:space="preserve"> PAGEREF _Toc478632093 \h </w:instrText>
+              <w:instrText xml:space="preserve"> PAGEREF _Toc479553764 \h </w:instrText>
             </w:r>
             <w:r>
               <w:rPr>
@@ -835,7 +844,7 @@
               <w:lang w:eastAsia="ru-RU"/>
             </w:rPr>
           </w:pPr>
-          <w:hyperlink w:anchor="_Toc478632094" w:history="1">
+          <w:hyperlink w:anchor="_Toc479553765" w:history="1">
             <w:r>
               <w:rPr>
                 <w:rStyle w:val="a6"/>
@@ -862,7 +871,7 @@
                 <w:noProof/>
                 <w:webHidden/>
               </w:rPr>
-              <w:instrText xml:space="preserve"> PAGEREF _Toc478632094 \h </w:instrText>
+              <w:instrText xml:space="preserve"> PAGEREF _Toc479553765 \h </w:instrText>
             </w:r>
             <w:r>
               <w:rPr>
@@ -908,7 +917,7 @@
               <w:lang w:eastAsia="ru-RU"/>
             </w:rPr>
           </w:pPr>
-          <w:hyperlink w:anchor="_Toc478632095" w:history="1">
+          <w:hyperlink w:anchor="_Toc479553766" w:history="1">
             <w:r>
               <w:rPr>
                 <w:rStyle w:val="a6"/>
@@ -935,7 +944,7 @@
                 <w:noProof/>
                 <w:webHidden/>
               </w:rPr>
-              <w:instrText xml:space="preserve"> PAGEREF _Toc478632095 \h </w:instrText>
+              <w:instrText xml:space="preserve"> PAGEREF _Toc479553766 \h </w:instrText>
             </w:r>
             <w:r>
               <w:rPr>
@@ -955,7 +964,7 @@
                 <w:noProof/>
                 <w:webHidden/>
               </w:rPr>
-              <w:t>1</w:t>
+              <w:t>2</w:t>
             </w:r>
             <w:r>
               <w:rPr>
@@ -981,7 +990,7 @@
               <w:lang w:eastAsia="ru-RU"/>
             </w:rPr>
           </w:pPr>
-          <w:hyperlink w:anchor="_Toc478632096" w:history="1">
+          <w:hyperlink w:anchor="_Toc479553767" w:history="1">
             <w:r>
               <w:rPr>
                 <w:rStyle w:val="a6"/>
@@ -1008,7 +1017,7 @@
                 <w:noProof/>
                 <w:webHidden/>
               </w:rPr>
-              <w:instrText xml:space="preserve"> PAGEREF _Toc478632096 \h </w:instrText>
+              <w:instrText xml:space="preserve"> PAGEREF _Toc479553767 \h </w:instrText>
             </w:r>
             <w:r>
               <w:rPr>
@@ -1028,7 +1037,7 @@
                 <w:noProof/>
                 <w:webHidden/>
               </w:rPr>
-              <w:t>1</w:t>
+              <w:t>2</w:t>
             </w:r>
             <w:r>
               <w:rPr>
@@ -1054,7 +1063,7 @@
               <w:lang w:eastAsia="ru-RU"/>
             </w:rPr>
           </w:pPr>
-          <w:hyperlink w:anchor="_Toc478632097" w:history="1">
+          <w:hyperlink w:anchor="_Toc479553768" w:history="1">
             <w:r>
               <w:rPr>
                 <w:rStyle w:val="a6"/>
@@ -1081,7 +1090,7 @@
                 <w:noProof/>
                 <w:webHidden/>
               </w:rPr>
-              <w:instrText xml:space="preserve"> PAGEREF _Toc478632097 \h </w:instrText>
+              <w:instrText xml:space="preserve"> PAGEREF _Toc479553768 \h </w:instrText>
             </w:r>
             <w:r>
               <w:rPr>
@@ -1101,7 +1110,7 @@
                 <w:noProof/>
                 <w:webHidden/>
               </w:rPr>
-              <w:t>1</w:t>
+              <w:t>2</w:t>
             </w:r>
             <w:r>
               <w:rPr>
@@ -1127,7 +1136,7 @@
               <w:lang w:eastAsia="ru-RU"/>
             </w:rPr>
           </w:pPr>
-          <w:hyperlink w:anchor="_Toc478632098" w:history="1">
+          <w:hyperlink w:anchor="_Toc479553769" w:history="1">
             <w:r>
               <w:rPr>
                 <w:rStyle w:val="a6"/>
@@ -1154,7 +1163,7 @@
                 <w:noProof/>
                 <w:webHidden/>
               </w:rPr>
-              <w:instrText xml:space="preserve"> PAGEREF _Toc478632098 \h </w:instrText>
+              <w:instrText xml:space="preserve"> PAGEREF _Toc479553769 \h </w:instrText>
             </w:r>
             <w:r>
               <w:rPr>
@@ -1174,7 +1183,7 @@
                 <w:noProof/>
                 <w:webHidden/>
               </w:rPr>
-              <w:t>1</w:t>
+              <w:t>2</w:t>
             </w:r>
             <w:r>
               <w:rPr>
@@ -1200,7 +1209,7 @@
               <w:lang w:eastAsia="ru-RU"/>
             </w:rPr>
           </w:pPr>
-          <w:hyperlink w:anchor="_Toc478632099" w:history="1">
+          <w:hyperlink w:anchor="_Toc479553770" w:history="1">
             <w:r>
               <w:rPr>
                 <w:rStyle w:val="a6"/>
@@ -1227,7 +1236,7 @@
                 <w:noProof/>
                 <w:webHidden/>
               </w:rPr>
-              <w:instrText xml:space="preserve"> PAGEREF _Toc478632099 \h </w:instrText>
+              <w:instrText xml:space="preserve"> PAGEREF _Toc479553770 \h </w:instrText>
             </w:r>
             <w:r>
               <w:rPr>
@@ -1273,7 +1282,7 @@
               <w:lang w:eastAsia="ru-RU"/>
             </w:rPr>
           </w:pPr>
-          <w:hyperlink w:anchor="_Toc478632100" w:history="1">
+          <w:hyperlink w:anchor="_Toc479553771" w:history="1">
             <w:r>
               <w:rPr>
                 <w:rStyle w:val="a6"/>
@@ -1300,7 +1309,7 @@
                 <w:noProof/>
                 <w:webHidden/>
               </w:rPr>
-              <w:instrText xml:space="preserve"> PAGEREF _Toc478632100 \h </w:instrText>
+              <w:instrText xml:space="preserve"> PAGEREF _Toc479553771 \h </w:instrText>
             </w:r>
             <w:r>
               <w:rPr>
@@ -1346,7 +1355,7 @@
       <w:pPr>
         <w:pStyle w:val="1"/>
       </w:pPr>
-      <w:bookmarkStart w:id="10" w:name="_Toc478632090"/>
+      <w:bookmarkStart w:id="10" w:name="_Toc479553761"/>
       <w:r>
         <w:t xml:space="preserve">1. </w:t>
       </w:r>
@@ -1357,11 +1366,19 @@
       <w:bookmarkEnd w:id="10"/>
     </w:p>
     <w:p>
+      <w:r>
+        <w:t xml:space="preserve">Данный документ представляет экономическое обоснование </w:t>
+      </w:r>
+      <w:r>
+        <w:t>выполнения проекта. На ранней стадии работы необходимо определить финансовую рентабельность проекта.</w:t>
+      </w:r>
+    </w:p>
+    <w:p>
       <w:pPr>
         <w:pStyle w:val="2"/>
       </w:pPr>
       <w:bookmarkStart w:id="11" w:name="_Toc478620354"/>
-      <w:bookmarkStart w:id="12" w:name="_Toc478632091"/>
+      <w:bookmarkStart w:id="12" w:name="_Toc479553762"/>
       <w:r>
         <w:t>1.1 Назначение</w:t>
       </w:r>
@@ -1370,7 +1387,10 @@
     </w:p>
     <w:p>
       <w:r>
-        <w:t>Данный документ предназначен для оценки экономической выгоды создания продукта.</w:t>
+        <w:t>Оценка</w:t>
+      </w:r>
+      <w:r>
+        <w:t xml:space="preserve"> экономической выгоды создания продукта.</w:t>
       </w:r>
     </w:p>
     <w:p>
@@ -1378,20 +1398,24 @@
         <w:pStyle w:val="2"/>
       </w:pPr>
       <w:bookmarkStart w:id="13" w:name="_Toc478620355"/>
-      <w:bookmarkStart w:id="14" w:name="_Toc478632092"/>
+      <w:bookmarkStart w:id="14" w:name="_Toc479553763"/>
       <w:r>
         <w:t>1.2 Область применения</w:t>
       </w:r>
       <w:bookmarkEnd w:id="13"/>
       <w:bookmarkEnd w:id="14"/>
     </w:p>
-    <w:p/>
     <w:p>
+      <w:r>
+        <w:t>В данном документе рассмотрено экономическая целесообразность разработки системы моделирования электрических цепей.</w:t>
+      </w:r>
+    </w:p>
+    <w:p>
       <w:pPr>
         <w:pStyle w:val="2"/>
       </w:pPr>
       <w:bookmarkStart w:id="15" w:name="_Toc478620356"/>
-      <w:bookmarkStart w:id="16" w:name="_Toc478632093"/>
+      <w:bookmarkStart w:id="16" w:name="_Toc479553764"/>
       <w:r>
         <w:t>1.3 Определения, сокращения</w:t>
       </w:r>
@@ -1408,26 +1432,30 @@
         <w:pStyle w:val="2"/>
       </w:pPr>
       <w:bookmarkStart w:id="17" w:name="_Toc478620357"/>
-      <w:bookmarkStart w:id="18" w:name="_Toc478632094"/>
+      <w:bookmarkStart w:id="18" w:name="_Toc479553765"/>
       <w:r>
         <w:t>1.4 Ссылки</w:t>
       </w:r>
-      <w:bookmarkStart w:id="19" w:name="_GoBack"/>
       <w:bookmarkEnd w:id="17"/>
       <w:bookmarkEnd w:id="18"/>
-      <w:bookmarkEnd w:id="19"/>
     </w:p>
     <w:p>
+      <w:r>
+        <w:t>На данный момент отсутствуют.</w:t>
+      </w:r>
+    </w:p>
+    <w:p>
       <w:pPr>
         <w:pStyle w:val="2"/>
       </w:pPr>
-      <w:bookmarkStart w:id="20" w:name="_Toc478620358"/>
-      <w:bookmarkStart w:id="21" w:name="_Toc478632095"/>
+      <w:bookmarkStart w:id="19" w:name="_Toc478620358"/>
+      <w:bookmarkStart w:id="20" w:name="_Toc479553766"/>
       <w:r>
+        <w:lastRenderedPageBreak/>
         <w:t>1.5 Обзор</w:t>
       </w:r>
+      <w:bookmarkEnd w:id="19"/>
       <w:bookmarkEnd w:id="20"/>
-      <w:bookmarkEnd w:id="21"/>
     </w:p>
     <w:p>
       <w:r>
@@ -1441,43 +1469,64 @@
       <w:pPr>
         <w:pStyle w:val="1"/>
       </w:pPr>
-      <w:bookmarkStart w:id="22" w:name="_Создать_новый_проект"/>
-      <w:bookmarkStart w:id="23" w:name="_Toc478620359"/>
-      <w:bookmarkStart w:id="24" w:name="_Toc478632096"/>
-      <w:bookmarkEnd w:id="22"/>
+      <w:bookmarkStart w:id="21" w:name="_Создать_новый_проект"/>
+      <w:bookmarkStart w:id="22" w:name="_Toc478620359"/>
+      <w:bookmarkStart w:id="23" w:name="_Toc479553767"/>
+      <w:bookmarkEnd w:id="21"/>
       <w:r>
-        <w:lastRenderedPageBreak/>
         <w:t xml:space="preserve">2. </w:t>
       </w:r>
-      <w:bookmarkEnd w:id="23"/>
+      <w:bookmarkEnd w:id="22"/>
       <w:r>
         <w:t>Описание продукта</w:t>
       </w:r>
-      <w:bookmarkEnd w:id="24"/>
+      <w:bookmarkEnd w:id="23"/>
     </w:p>
     <w:p>
+      <w:r>
+        <w:t xml:space="preserve">Данное ПО предназначено для моделирования электрических цепей. Для представления электрической цепи используется контейнер реализующий параллельно-последовательный граф. </w:t>
+      </w:r>
+      <w:r>
+        <w:t>Конечный продукт позволит упростить процесс разработки и отладки электрических схем, даст электротехникам возможность исключить из процесса разработки этап сборки отладочной платы, что в конечном итоге позволит ускорить и удешевить разработку электрических схем.</w:t>
+      </w:r>
+    </w:p>
+    <w:p>
       <w:pPr>
         <w:pStyle w:val="1"/>
       </w:pPr>
-      <w:bookmarkStart w:id="25" w:name="_Toc478620363"/>
-      <w:bookmarkStart w:id="26" w:name="_Toc478632097"/>
+      <w:bookmarkStart w:id="24" w:name="_Toc478620363"/>
+      <w:bookmarkStart w:id="25" w:name="_Toc479553768"/>
       <w:r>
         <w:t xml:space="preserve">3. </w:t>
       </w:r>
-      <w:bookmarkEnd w:id="25"/>
+      <w:bookmarkEnd w:id="24"/>
       <w:r>
         <w:t>Бизнес контекст</w:t>
       </w:r>
-      <w:bookmarkEnd w:id="26"/>
+      <w:bookmarkEnd w:id="25"/>
     </w:p>
     <w:p>
+      <w:r>
+        <w:t xml:space="preserve">Подобные системы имеют широкое представление на рынке. Продукт разрабатывается </w:t>
+      </w:r>
+      <w:r>
+        <w:t>для частного использования и</w:t>
+      </w:r>
+      <w:r>
+        <w:t xml:space="preserve"> является некоммерческим проектом.</w:t>
+      </w:r>
+      <w:r>
+        <w:t xml:space="preserve"> </w:t>
+      </w:r>
+    </w:p>
+    <w:p>
       <w:pPr>
         <w:pStyle w:val="1"/>
       </w:pPr>
-      <w:bookmarkStart w:id="27" w:name="_Открыть_существующий_проект"/>
-      <w:bookmarkStart w:id="28" w:name="_Toc478620370"/>
-      <w:bookmarkStart w:id="29" w:name="_Toc478632098"/>
-      <w:bookmarkEnd w:id="27"/>
+      <w:bookmarkStart w:id="26" w:name="_Открыть_существующий_проект"/>
+      <w:bookmarkStart w:id="27" w:name="_Toc478620370"/>
+      <w:bookmarkStart w:id="28" w:name="_Toc479553769"/>
+      <w:bookmarkEnd w:id="26"/>
       <w:r>
         <w:t xml:space="preserve">4. </w:t>
       </w:r>
@@ -1487,23 +1536,35 @@
       <w:r>
         <w:t xml:space="preserve"> продукта</w:t>
       </w:r>
+      <w:bookmarkEnd w:id="27"/>
       <w:bookmarkEnd w:id="28"/>
-      <w:bookmarkEnd w:id="29"/>
     </w:p>
     <w:p>
       <w:pPr>
+        <w:pStyle w:val="a5"/>
+        <w:numPr>
+          <w:ilvl w:val="0"/>
+          <w:numId w:val="24"/>
+        </w:numPr>
+      </w:pPr>
+      <w:r>
+        <w:t>Моделирование электрический цепей, расчет характеристик цепи.</w:t>
+      </w:r>
+    </w:p>
+    <w:p>
+      <w:pPr>
         <w:pStyle w:val="1"/>
       </w:pPr>
-      <w:bookmarkStart w:id="30" w:name="_Toc478620376"/>
-      <w:bookmarkStart w:id="31" w:name="_Toc478632099"/>
+      <w:bookmarkStart w:id="29" w:name="_Toc478620376"/>
+      <w:bookmarkStart w:id="30" w:name="_Toc479553770"/>
       <w:r>
         <w:t xml:space="preserve">5. </w:t>
       </w:r>
-      <w:bookmarkEnd w:id="30"/>
+      <w:bookmarkEnd w:id="29"/>
       <w:r>
         <w:t>Финансовый прогноз</w:t>
       </w:r>
-      <w:bookmarkEnd w:id="31"/>
+      <w:bookmarkEnd w:id="30"/>
     </w:p>
     <w:p>
       <w:r>
@@ -1517,15 +1578,19 @@
       <w:pPr>
         <w:pStyle w:val="1"/>
       </w:pPr>
-      <w:bookmarkStart w:id="32" w:name="_Toc478620378"/>
-      <w:bookmarkStart w:id="33" w:name="_Toc478632100"/>
+      <w:bookmarkStart w:id="31" w:name="_Toc478620378"/>
+      <w:bookmarkStart w:id="32" w:name="_Toc479553771"/>
       <w:r>
         <w:t xml:space="preserve">6. </w:t>
       </w:r>
-      <w:bookmarkEnd w:id="32"/>
+      <w:bookmarkEnd w:id="31"/>
       <w:r>
         <w:t>Ограничения</w:t>
       </w:r>
+      <w:bookmarkEnd w:id="32"/>
+    </w:p>
+    <w:p>
+      <w:bookmarkStart w:id="33" w:name="_GoBack"/>
       <w:bookmarkEnd w:id="33"/>
     </w:p>
     <w:sectPr>
@@ -1594,7 +1659,7 @@
           <w:rPr>
             <w:noProof/>
           </w:rPr>
-          <w:t>2</w:t>
+          <w:t>1</w:t>
         </w:r>
         <w:r>
           <w:fldChar w:fldCharType="end"/>
@@ -1813,6 +1878,119 @@
     </w:lvl>
   </w:abstractNum>
   <w:abstractNum w:abstractNumId="2">
+    <w:nsid w:val="082073F2"/>
+    <w:multiLevelType w:val="hybridMultilevel"/>
+    <w:tmpl w:val="9920D28E"/>
+    <w:lvl w:ilvl="0" w:tplc="04190001">
+      <w:start w:val="1"/>
+      <w:numFmt w:val="bullet"/>
+      <w:lvlText w:val=""/>
+      <w:lvlJc w:val="left"/>
+      <w:pPr>
+        <w:ind w:left="1428" w:hanging="360"/>
+      </w:pPr>
+      <w:rPr>
+        <w:rFonts w:ascii="Symbol" w:hAnsi="Symbol" w:hint="default"/>
+      </w:rPr>
+    </w:lvl>
+    <w:lvl w:ilvl="1" w:tplc="04190003" w:tentative="1">
+      <w:start w:val="1"/>
+      <w:numFmt w:val="bullet"/>
+      <w:lvlText w:val="o"/>
+      <w:lvlJc w:val="left"/>
+      <w:pPr>
+        <w:ind w:left="2148" w:hanging="360"/>
+      </w:pPr>
+      <w:rPr>
+        <w:rFonts w:ascii="Courier New" w:hAnsi="Courier New" w:cs="Courier New" w:hint="default"/>
+      </w:rPr>
+    </w:lvl>
+    <w:lvl w:ilvl="2" w:tplc="04190005" w:tentative="1">
+      <w:start w:val="1"/>
+      <w:numFmt w:val="bullet"/>
+      <w:lvlText w:val=""/>
+      <w:lvlJc w:val="left"/>
+      <w:pPr>
+        <w:ind w:left="2868" w:hanging="360"/>
+      </w:pPr>
+      <w:rPr>
+        <w:rFonts w:ascii="Wingdings" w:hAnsi="Wingdings" w:hint="default"/>
+      </w:rPr>
+    </w:lvl>
+    <w:lvl w:ilvl="3" w:tplc="04190001" w:tentative="1">
+      <w:start w:val="1"/>
+      <w:numFmt w:val="bullet"/>
+      <w:lvlText w:val=""/>
+      <w:lvlJc w:val="left"/>
+      <w:pPr>
+        <w:ind w:left="3588" w:hanging="360"/>
+      </w:pPr>
+      <w:rPr>
+        <w:rFonts w:ascii="Symbol" w:hAnsi="Symbol" w:hint="default"/>
+      </w:rPr>
+    </w:lvl>
+    <w:lvl w:ilvl="4" w:tplc="04190003" w:tentative="1">
+      <w:start w:val="1"/>
+      <w:numFmt w:val="bullet"/>
+      <w:lvlText w:val="o"/>
+      <w:lvlJc w:val="left"/>
+      <w:pPr>
+        <w:ind w:left="4308" w:hanging="360"/>
+      </w:pPr>
+      <w:rPr>
+        <w:rFonts w:ascii="Courier New" w:hAnsi="Courier New" w:cs="Courier New" w:hint="default"/>
+      </w:rPr>
+    </w:lvl>
+    <w:lvl w:ilvl="5" w:tplc="04190005" w:tentative="1">
+      <w:start w:val="1"/>
+      <w:numFmt w:val="bullet"/>
+      <w:lvlText w:val=""/>
+      <w:lvlJc w:val="left"/>
+      <w:pPr>
+        <w:ind w:left="5028" w:hanging="360"/>
+      </w:pPr>
+      <w:rPr>
+        <w:rFonts w:ascii="Wingdings" w:hAnsi="Wingdings" w:hint="default"/>
+      </w:rPr>
+    </w:lvl>
+    <w:lvl w:ilvl="6" w:tplc="04190001" w:tentative="1">
+      <w:start w:val="1"/>
+      <w:numFmt w:val="bullet"/>
+      <w:lvlText w:val=""/>
+      <w:lvlJc w:val="left"/>
+      <w:pPr>
+        <w:ind w:left="5748" w:hanging="360"/>
+      </w:pPr>
+      <w:rPr>
+        <w:rFonts w:ascii="Symbol" w:hAnsi="Symbol" w:hint="default"/>
+      </w:rPr>
+    </w:lvl>
+    <w:lvl w:ilvl="7" w:tplc="04190003" w:tentative="1">
+      <w:start w:val="1"/>
+      <w:numFmt w:val="bullet"/>
+      <w:lvlText w:val="o"/>
+      <w:lvlJc w:val="left"/>
+      <w:pPr>
+        <w:ind w:left="6468" w:hanging="360"/>
+      </w:pPr>
+      <w:rPr>
+        <w:rFonts w:ascii="Courier New" w:hAnsi="Courier New" w:cs="Courier New" w:hint="default"/>
+      </w:rPr>
+    </w:lvl>
+    <w:lvl w:ilvl="8" w:tplc="04190005" w:tentative="1">
+      <w:start w:val="1"/>
+      <w:numFmt w:val="bullet"/>
+      <w:lvlText w:val=""/>
+      <w:lvlJc w:val="left"/>
+      <w:pPr>
+        <w:ind w:left="7188" w:hanging="360"/>
+      </w:pPr>
+      <w:rPr>
+        <w:rFonts w:ascii="Wingdings" w:hAnsi="Wingdings" w:hint="default"/>
+      </w:rPr>
+    </w:lvl>
+  </w:abstractNum>
+  <w:abstractNum w:abstractNumId="3">
     <w:nsid w:val="0EBA2267"/>
     <w:multiLevelType w:val="hybridMultilevel"/>
     <w:tmpl w:val="63A671EE"/>
@@ -1898,7 +2076,7 @@
       </w:pPr>
     </w:lvl>
   </w:abstractNum>
-  <w:abstractNum w:abstractNumId="3">
+  <w:abstractNum w:abstractNumId="4">
     <w:nsid w:val="0FCD5189"/>
     <w:multiLevelType w:val="hybridMultilevel"/>
     <w:tmpl w:val="5A083EF2"/>
@@ -1984,7 +2162,7 @@
       </w:pPr>
     </w:lvl>
   </w:abstractNum>
-  <w:abstractNum w:abstractNumId="4">
+  <w:abstractNum w:abstractNumId="5">
     <w:nsid w:val="188856B2"/>
     <w:multiLevelType w:val="hybridMultilevel"/>
     <w:tmpl w:val="2AE88E36"/>
@@ -2070,7 +2248,7 @@
       </w:pPr>
     </w:lvl>
   </w:abstractNum>
-  <w:abstractNum w:abstractNumId="5">
+  <w:abstractNum w:abstractNumId="6">
     <w:nsid w:val="19655B7C"/>
     <w:multiLevelType w:val="hybridMultilevel"/>
     <w:tmpl w:val="B60A2684"/>
@@ -2156,7 +2334,7 @@
       </w:pPr>
     </w:lvl>
   </w:abstractNum>
-  <w:abstractNum w:abstractNumId="6">
+  <w:abstractNum w:abstractNumId="7">
     <w:nsid w:val="19E80DD2"/>
     <w:multiLevelType w:val="hybridMultilevel"/>
     <w:tmpl w:val="63A671EE"/>
@@ -2242,7 +2420,7 @@
       </w:pPr>
     </w:lvl>
   </w:abstractNum>
-  <w:abstractNum w:abstractNumId="7">
+  <w:abstractNum w:abstractNumId="8">
     <w:nsid w:val="1CFC2813"/>
     <w:multiLevelType w:val="hybridMultilevel"/>
     <w:tmpl w:val="63A671EE"/>
@@ -2328,7 +2506,7 @@
       </w:pPr>
     </w:lvl>
   </w:abstractNum>
-  <w:abstractNum w:abstractNumId="8">
+  <w:abstractNum w:abstractNumId="9">
     <w:nsid w:val="1DF50455"/>
     <w:multiLevelType w:val="hybridMultilevel"/>
     <w:tmpl w:val="63A671EE"/>
@@ -2414,7 +2592,7 @@
       </w:pPr>
     </w:lvl>
   </w:abstractNum>
-  <w:abstractNum w:abstractNumId="9">
+  <w:abstractNum w:abstractNumId="10">
     <w:nsid w:val="1FF12745"/>
     <w:multiLevelType w:val="hybridMultilevel"/>
     <w:tmpl w:val="877C3D96"/>
@@ -2527,7 +2705,7 @@
       </w:rPr>
     </w:lvl>
   </w:abstractNum>
-  <w:abstractNum w:abstractNumId="10">
+  <w:abstractNum w:abstractNumId="11">
     <w:nsid w:val="26820CC2"/>
     <w:multiLevelType w:val="hybridMultilevel"/>
     <w:tmpl w:val="63A671EE"/>
@@ -2613,7 +2791,7 @@
       </w:pPr>
     </w:lvl>
   </w:abstractNum>
-  <w:abstractNum w:abstractNumId="11">
+  <w:abstractNum w:abstractNumId="12">
     <w:nsid w:val="27813697"/>
     <w:multiLevelType w:val="hybridMultilevel"/>
     <w:tmpl w:val="5A083EF2"/>
@@ -2699,7 +2877,7 @@
       </w:pPr>
     </w:lvl>
   </w:abstractNum>
-  <w:abstractNum w:abstractNumId="12">
+  <w:abstractNum w:abstractNumId="13">
     <w:nsid w:val="27B032F7"/>
     <w:multiLevelType w:val="hybridMultilevel"/>
     <w:tmpl w:val="DB24949E"/>
@@ -2785,7 +2963,7 @@
       </w:pPr>
     </w:lvl>
   </w:abstractNum>
-  <w:abstractNum w:abstractNumId="13">
+  <w:abstractNum w:abstractNumId="14">
     <w:nsid w:val="3F4C11C7"/>
     <w:multiLevelType w:val="hybridMultilevel"/>
     <w:tmpl w:val="63A671EE"/>
@@ -2871,7 +3049,7 @@
       </w:pPr>
     </w:lvl>
   </w:abstractNum>
-  <w:abstractNum w:abstractNumId="14">
+  <w:abstractNum w:abstractNumId="15">
     <w:nsid w:val="457025A8"/>
     <w:multiLevelType w:val="hybridMultilevel"/>
     <w:tmpl w:val="5A083EF2"/>
@@ -2957,7 +3135,7 @@
       </w:pPr>
     </w:lvl>
   </w:abstractNum>
-  <w:abstractNum w:abstractNumId="15">
+  <w:abstractNum w:abstractNumId="16">
     <w:nsid w:val="4DFC74D8"/>
     <w:multiLevelType w:val="hybridMultilevel"/>
     <w:tmpl w:val="5A083EF2"/>
@@ -3043,7 +3221,7 @@
       </w:pPr>
     </w:lvl>
   </w:abstractNum>
-  <w:abstractNum w:abstractNumId="16">
+  <w:abstractNum w:abstractNumId="17">
     <w:nsid w:val="4FBE62D6"/>
     <w:multiLevelType w:val="hybridMultilevel"/>
     <w:tmpl w:val="63A671EE"/>
@@ -3129,7 +3307,7 @@
       </w:pPr>
     </w:lvl>
   </w:abstractNum>
-  <w:abstractNum w:abstractNumId="17">
+  <w:abstractNum w:abstractNumId="18">
     <w:nsid w:val="5A215FCC"/>
     <w:multiLevelType w:val="multilevel"/>
     <w:tmpl w:val="C6B22FC0"/>
@@ -3269,7 +3447,7 @@
       </w:rPr>
     </w:lvl>
   </w:abstractNum>
-  <w:abstractNum w:abstractNumId="18">
+  <w:abstractNum w:abstractNumId="19">
     <w:nsid w:val="61D330FA"/>
     <w:multiLevelType w:val="hybridMultilevel"/>
     <w:tmpl w:val="63A671EE"/>
@@ -3355,7 +3533,7 @@
       </w:pPr>
     </w:lvl>
   </w:abstractNum>
-  <w:abstractNum w:abstractNumId="19">
+  <w:abstractNum w:abstractNumId="20">
     <w:nsid w:val="68223A92"/>
     <w:multiLevelType w:val="hybridMultilevel"/>
     <w:tmpl w:val="63A671EE"/>
@@ -3441,7 +3619,7 @@
       </w:pPr>
     </w:lvl>
   </w:abstractNum>
-  <w:abstractNum w:abstractNumId="20">
+  <w:abstractNum w:abstractNumId="21">
     <w:nsid w:val="72FE3816"/>
     <w:multiLevelType w:val="hybridMultilevel"/>
     <w:tmpl w:val="5A083EF2"/>
@@ -3527,7 +3705,7 @@
       </w:pPr>
     </w:lvl>
   </w:abstractNum>
-  <w:abstractNum w:abstractNumId="21">
+  <w:abstractNum w:abstractNumId="22">
     <w:nsid w:val="77460824"/>
     <w:multiLevelType w:val="hybridMultilevel"/>
     <w:tmpl w:val="63A671EE"/>
@@ -3613,7 +3791,7 @@
       </w:pPr>
     </w:lvl>
   </w:abstractNum>
-  <w:abstractNum w:abstractNumId="22">
+  <w:abstractNum w:abstractNumId="23">
     <w:nsid w:val="7DF16446"/>
     <w:multiLevelType w:val="hybridMultilevel"/>
     <w:tmpl w:val="63A671EE"/>
@@ -3700,70 +3878,70 @@
     </w:lvl>
   </w:abstractNum>
   <w:num w:numId="1">
-    <w:abstractNumId w:val="10"/>
+    <w:abstractNumId w:val="11"/>
   </w:num>
   <w:num w:numId="2">
-    <w:abstractNumId w:val="6"/>
+    <w:abstractNumId w:val="7"/>
   </w:num>
   <w:num w:numId="3">
-    <w:abstractNumId w:val="2"/>
+    <w:abstractNumId w:val="3"/>
   </w:num>
   <w:num w:numId="4">
-    <w:abstractNumId w:val="13"/>
+    <w:abstractNumId w:val="14"/>
   </w:num>
   <w:num w:numId="5">
-    <w:abstractNumId w:val="21"/>
+    <w:abstractNumId w:val="22"/>
   </w:num>
   <w:num w:numId="6">
+    <w:abstractNumId w:val="20"/>
+  </w:num>
+  <w:num w:numId="7">
+    <w:abstractNumId w:val="23"/>
+  </w:num>
+  <w:num w:numId="8">
     <w:abstractNumId w:val="19"/>
   </w:num>
-  <w:num w:numId="7">
-    <w:abstractNumId w:val="22"/>
-  </w:num>
-  <w:num w:numId="8">
-    <w:abstractNumId w:val="18"/>
-  </w:num>
   <w:num w:numId="9">
-    <w:abstractNumId w:val="8"/>
+    <w:abstractNumId w:val="9"/>
   </w:num>
   <w:num w:numId="10">
-    <w:abstractNumId w:val="16"/>
+    <w:abstractNumId w:val="17"/>
   </w:num>
   <w:num w:numId="11">
-    <w:abstractNumId w:val="4"/>
+    <w:abstractNumId w:val="5"/>
   </w:num>
   <w:num w:numId="12">
     <w:abstractNumId w:val="1"/>
   </w:num>
   <w:num w:numId="13">
-    <w:abstractNumId w:val="3"/>
+    <w:abstractNumId w:val="4"/>
   </w:num>
   <w:num w:numId="14">
+    <w:abstractNumId w:val="16"/>
+  </w:num>
+  <w:num w:numId="15">
+    <w:abstractNumId w:val="12"/>
+  </w:num>
+  <w:num w:numId="16">
+    <w:abstractNumId w:val="8"/>
+  </w:num>
+  <w:num w:numId="17">
+    <w:abstractNumId w:val="13"/>
+  </w:num>
+  <w:num w:numId="18">
+    <w:abstractNumId w:val="21"/>
+  </w:num>
+  <w:num w:numId="19">
     <w:abstractNumId w:val="15"/>
   </w:num>
-  <w:num w:numId="15">
-    <w:abstractNumId w:val="11"/>
-  </w:num>
-  <w:num w:numId="16">
-    <w:abstractNumId w:val="7"/>
-  </w:num>
-  <w:num w:numId="17">
-    <w:abstractNumId w:val="12"/>
-  </w:num>
-  <w:num w:numId="18">
-    <w:abstractNumId w:val="20"/>
-  </w:num>
-  <w:num w:numId="19">
-    <w:abstractNumId w:val="14"/>
-  </w:num>
   <w:num w:numId="20">
-    <w:abstractNumId w:val="9"/>
+    <w:abstractNumId w:val="10"/>
   </w:num>
   <w:num w:numId="21">
     <w:abstractNumId w:val="0"/>
   </w:num>
   <w:num w:numId="22">
-    <w:abstractNumId w:val="17"/>
+    <w:abstractNumId w:val="18"/>
     <w:lvlOverride w:ilvl="0">
       <w:startOverride w:val="1"/>
     </w:lvlOverride>
@@ -3793,7 +3971,10 @@
     </w:lvlOverride>
   </w:num>
   <w:num w:numId="23">
-    <w:abstractNumId w:val="5"/>
+    <w:abstractNumId w:val="6"/>
+  </w:num>
+  <w:num w:numId="24">
+    <w:abstractNumId w:val="2"/>
   </w:num>
 </w:numbering>
 </file>
@@ -4936,7 +5117,7 @@
 </file>
 
 <file path=customXml/itemProps1.xml><?xml version="1.0" encoding="utf-8"?>
-<ds:datastoreItem xmlns:ds="http://schemas.openxmlformats.org/officeDocument/2006/customXml" ds:itemID="{700029EE-947E-476B-A662-B3B3C3C3C409}">
+<ds:datastoreItem xmlns:ds="http://schemas.openxmlformats.org/officeDocument/2006/customXml" ds:itemID="{2999B9F5-A878-41AF-AA81-61F313AE8F2D}">
   <ds:schemaRefs>
     <ds:schemaRef ds:uri="http://schemas.openxmlformats.org/officeDocument/2006/bibliography"/>
   </ds:schemaRefs>

</xml_diff>